<commit_message>
Actual Versiongit add .!
</commit_message>
<xml_diff>
--- a/Аннотации.docx
+++ b/Аннотации.docx
@@ -5976,6 +5976,8 @@
         </w:rPr>
       </w:pPr>
       <w:bookmarkStart w:id="20" w:name="_Toc14261248"/>
+      <w:bookmarkStart w:id="21" w:name="_GoBack"/>
+      <w:bookmarkEnd w:id="21"/>
       <w:r>
         <w:rPr>
           <w:rFonts w:ascii="Arial" w:eastAsia="Times New Roman" w:hAnsi="Arial" w:cs="Arial"/>
@@ -5997,7 +5999,7 @@
           <w:lang w:eastAsia="ru-RU"/>
         </w:rPr>
       </w:pPr>
-      <w:bookmarkStart w:id="21" w:name="_Toc14261249"/>
+      <w:bookmarkStart w:id="22" w:name="_Toc14261249"/>
       <w:r>
         <w:rPr>
           <w:rFonts w:ascii="Arial" w:eastAsia="Times New Roman" w:hAnsi="Arial" w:cs="Arial"/>
@@ -6007,7 +6009,7 @@
         </w:rPr>
         <w:t>@GET</w:t>
       </w:r>
-      <w:bookmarkEnd w:id="21"/>
+      <w:bookmarkEnd w:id="22"/>
     </w:p>
     <w:p>
       <w:pPr>
@@ -6020,7 +6022,7 @@
           <w:lang w:eastAsia="ru-RU"/>
         </w:rPr>
       </w:pPr>
-      <w:bookmarkStart w:id="22" w:name="_Toc14261250"/>
+      <w:bookmarkStart w:id="23" w:name="_Toc14261250"/>
       <w:r>
         <w:rPr>
           <w:rStyle w:val="30"/>
@@ -6040,7 +6042,7 @@
         </w:rPr>
         <w:t>@Produces</w:t>
       </w:r>
-      <w:bookmarkEnd w:id="22"/>
+      <w:bookmarkEnd w:id="23"/>
       <w:r>
         <w:rPr>
           <w:rFonts w:ascii="Arial" w:eastAsia="Times New Roman" w:hAnsi="Arial" w:cs="Arial"/>
@@ -6062,7 +6064,7 @@
           <w:lang w:eastAsia="ru-RU"/>
         </w:rPr>
       </w:pPr>
-      <w:bookmarkStart w:id="23" w:name="_Toc14261251"/>
+      <w:bookmarkStart w:id="24" w:name="_Toc14261251"/>
       <w:r>
         <w:rPr>
           <w:rFonts w:ascii="Arial" w:eastAsia="Times New Roman" w:hAnsi="Arial" w:cs="Arial"/>
@@ -6073,7 +6075,7 @@
         <w:lastRenderedPageBreak/>
         <w:t>@POST</w:t>
       </w:r>
-      <w:bookmarkEnd w:id="23"/>
+      <w:bookmarkEnd w:id="24"/>
     </w:p>
     <w:p>
       <w:pPr>
@@ -6086,7 +6088,7 @@
           <w:shd w:val="clear" w:color="auto" w:fill="FFFFFF"/>
         </w:rPr>
       </w:pPr>
-      <w:bookmarkStart w:id="24" w:name="_Toc14261252"/>
+      <w:bookmarkStart w:id="25" w:name="_Toc14261252"/>
       <w:r>
         <w:rPr>
           <w:rStyle w:val="30"/>
@@ -6106,7 +6108,7 @@
         </w:rPr>
         <w:t>@Consumes</w:t>
       </w:r>
-      <w:bookmarkEnd w:id="24"/>
+      <w:bookmarkEnd w:id="25"/>
       <w:r>
         <w:rPr>
           <w:rFonts w:ascii="Arial" w:eastAsia="Times New Roman" w:hAnsi="Arial" w:cs="Arial"/>
@@ -6193,7 +6195,7 @@
           <w:shd w:val="clear" w:color="auto" w:fill="FFFFFF"/>
         </w:rPr>
       </w:pPr>
-      <w:bookmarkStart w:id="25" w:name="_Toc14261253"/>
+      <w:bookmarkStart w:id="26" w:name="_Toc14261253"/>
       <w:r>
         <w:rPr>
           <w:rStyle w:val="30"/>
@@ -6203,7 +6205,7 @@
         </w:rPr>
         <w:t>--@Produces</w:t>
       </w:r>
-      <w:bookmarkEnd w:id="25"/>
+      <w:bookmarkEnd w:id="26"/>
       <w:r>
         <w:rPr>
           <w:rFonts w:ascii="Arial" w:hAnsi="Arial" w:cs="Arial"/>
@@ -6469,7 +6471,7 @@
           <w:lang w:eastAsia="ru-RU"/>
         </w:rPr>
       </w:pPr>
-      <w:bookmarkStart w:id="26" w:name="_Toc14261254"/>
+      <w:bookmarkStart w:id="27" w:name="_Toc14261254"/>
       <w:r>
         <w:rPr>
           <w:rFonts w:ascii="Arial" w:eastAsia="Times New Roman" w:hAnsi="Arial" w:cs="Arial"/>
@@ -6479,7 +6481,7 @@
         </w:rPr>
         <w:t>@DELETE</w:t>
       </w:r>
-      <w:bookmarkEnd w:id="26"/>
+      <w:bookmarkEnd w:id="27"/>
     </w:p>
     <w:p>
       <w:pPr>
@@ -6491,7 +6493,7 @@
           <w:lang w:eastAsia="ru-RU"/>
         </w:rPr>
       </w:pPr>
-      <w:bookmarkStart w:id="27" w:name="_Toc14261255"/>
+      <w:bookmarkStart w:id="28" w:name="_Toc14261255"/>
       <w:r>
         <w:rPr>
           <w:rFonts w:ascii="Arial" w:eastAsia="Times New Roman" w:hAnsi="Arial" w:cs="Arial"/>
@@ -6501,17 +6503,17 @@
         </w:rPr>
         <w:t>--@Path("{id}")</w:t>
       </w:r>
-      <w:bookmarkEnd w:id="27"/>
-    </w:p>
-    <w:p>
-      <w:pPr>
-        <w:rPr>
-          <w:rFonts w:ascii="Arial" w:hAnsi="Arial" w:cs="Arial"/>
-          <w:sz w:val="28"/>
-          <w:szCs w:val="28"/>
-        </w:rPr>
-      </w:pPr>
-      <w:bookmarkStart w:id="28" w:name="_Toc14261256"/>
+      <w:bookmarkEnd w:id="28"/>
+    </w:p>
+    <w:p>
+      <w:pPr>
+        <w:rPr>
+          <w:rFonts w:ascii="Arial" w:hAnsi="Arial" w:cs="Arial"/>
+          <w:sz w:val="28"/>
+          <w:szCs w:val="28"/>
+        </w:rPr>
+      </w:pPr>
+      <w:bookmarkStart w:id="29" w:name="_Toc14261256"/>
       <w:r>
         <w:rPr>
           <w:rStyle w:val="20"/>
@@ -6522,7 +6524,7 @@
         </w:rPr>
         <w:t>@QueryParam</w:t>
       </w:r>
-      <w:bookmarkEnd w:id="28"/>
+      <w:bookmarkEnd w:id="29"/>
       <w:r>
         <w:rPr>
           <w:rFonts w:ascii="Arial" w:eastAsia="Times New Roman" w:hAnsi="Arial" w:cs="Arial"/>
@@ -6562,7 +6564,7 @@
           <w:lang w:val="en-US" w:eastAsia="ru-RU"/>
         </w:rPr>
       </w:pPr>
-      <w:bookmarkStart w:id="29" w:name="_Toc14261257"/>
+      <w:bookmarkStart w:id="30" w:name="_Toc14261257"/>
       <w:r>
         <w:rPr>
           <w:rFonts w:ascii="Arial" w:eastAsia="Times New Roman" w:hAnsi="Arial" w:cs="Arial"/>
@@ -6572,7 +6574,7 @@
         </w:rPr>
         <w:t>@GET</w:t>
       </w:r>
-      <w:bookmarkEnd w:id="29"/>
+      <w:bookmarkEnd w:id="30"/>
       <w:r>
         <w:rPr>
           <w:rFonts w:ascii="Arial" w:eastAsia="Times New Roman" w:hAnsi="Arial" w:cs="Arial"/>
@@ -6708,7 +6710,7 @@
           <w:lang w:eastAsia="ru-RU"/>
         </w:rPr>
       </w:pPr>
-      <w:bookmarkStart w:id="30" w:name="_Toc14261258"/>
+      <w:bookmarkStart w:id="31" w:name="_Toc14261258"/>
       <w:r>
         <w:rPr>
           <w:rStyle w:val="20"/>
@@ -6719,7 +6721,7 @@
         </w:rPr>
         <w:t>@MatrixParam</w:t>
       </w:r>
-      <w:bookmarkEnd w:id="30"/>
+      <w:bookmarkEnd w:id="31"/>
       <w:r>
         <w:rPr>
           <w:rFonts w:ascii="Arial" w:eastAsia="Times New Roman" w:hAnsi="Arial" w:cs="Arial"/>
@@ -6930,7 +6932,7 @@
           <w:lang w:val="en-US" w:eastAsia="ru-RU"/>
         </w:rPr>
       </w:pPr>
-      <w:bookmarkStart w:id="31" w:name="_Toc14261259"/>
+      <w:bookmarkStart w:id="32" w:name="_Toc14261259"/>
       <w:r>
         <w:rPr>
           <w:rStyle w:val="20"/>
@@ -6942,7 +6944,7 @@
         <w:lastRenderedPageBreak/>
         <w:t>@CookieParam</w:t>
       </w:r>
-      <w:bookmarkEnd w:id="31"/>
+      <w:bookmarkEnd w:id="32"/>
       <w:r>
         <w:rPr>
           <w:rFonts w:ascii="Arial" w:eastAsia="Times New Roman" w:hAnsi="Arial" w:cs="Arial"/>
@@ -7079,7 +7081,7 @@
           <w:lang w:eastAsia="ru-RU"/>
         </w:rPr>
       </w:pPr>
-      <w:bookmarkStart w:id="32" w:name="_Toc14261260"/>
+      <w:bookmarkStart w:id="33" w:name="_Toc14261260"/>
       <w:r>
         <w:rPr>
           <w:rStyle w:val="20"/>
@@ -7100,7 +7102,7 @@
         </w:rPr>
         <w:t>HeaderParam</w:t>
       </w:r>
-      <w:bookmarkEnd w:id="32"/>
+      <w:bookmarkEnd w:id="33"/>
       <w:r>
         <w:rPr>
           <w:rFonts w:ascii="Arial" w:eastAsia="Times New Roman" w:hAnsi="Arial" w:cs="Arial"/>
@@ -7386,7 +7388,7 @@
           <w:lang w:eastAsia="ru-RU"/>
         </w:rPr>
       </w:pPr>
-      <w:bookmarkStart w:id="33" w:name="_Toc14261261"/>
+      <w:bookmarkStart w:id="34" w:name="_Toc14261261"/>
       <w:r>
         <w:rPr>
           <w:rStyle w:val="20"/>
@@ -7407,7 +7409,7 @@
         </w:rPr>
         <w:t>FormParam</w:t>
       </w:r>
-      <w:bookmarkEnd w:id="33"/>
+      <w:bookmarkEnd w:id="34"/>
       <w:r>
         <w:rPr>
           <w:rFonts w:ascii="Arial" w:eastAsia="Times New Roman" w:hAnsi="Arial" w:cs="Arial"/>
@@ -7588,7 +7590,7 @@
           <w:lang w:eastAsia="ru-RU"/>
         </w:rPr>
       </w:pPr>
-      <w:bookmarkStart w:id="34" w:name="_Toc14261262"/>
+      <w:bookmarkStart w:id="35" w:name="_Toc14261262"/>
       <w:r>
         <w:rPr>
           <w:rFonts w:ascii="Arial" w:eastAsia="Times New Roman" w:hAnsi="Arial" w:cs="Arial"/>
@@ -7607,7 +7609,7 @@
         </w:rPr>
         <w:t>DefaultValue</w:t>
       </w:r>
-      <w:bookmarkEnd w:id="34"/>
+      <w:bookmarkEnd w:id="35"/>
     </w:p>
     <w:p>
       <w:pPr>
@@ -7620,7 +7622,7 @@
           <w:shd w:val="clear" w:color="auto" w:fill="FFFFFF"/>
         </w:rPr>
       </w:pPr>
-      <w:bookmarkStart w:id="35" w:name="_Toc14261263"/>
+      <w:bookmarkStart w:id="36" w:name="_Toc14261263"/>
       <w:r>
         <w:rPr>
           <w:rStyle w:val="20"/>
@@ -7630,7 +7632,7 @@
         </w:rPr>
         <w:t>@Produces(‘?’)</w:t>
       </w:r>
-      <w:bookmarkEnd w:id="35"/>
+      <w:bookmarkEnd w:id="36"/>
       <w:r>
         <w:rPr>
           <w:rFonts w:ascii="Arial" w:hAnsi="Arial" w:cs="Arial"/>
@@ -8143,7 +8145,7 @@
           <w:shd w:val="clear" w:color="auto" w:fill="FFFFFF"/>
         </w:rPr>
       </w:pPr>
-      <w:bookmarkStart w:id="36" w:name="_Toc14261264"/>
+      <w:bookmarkStart w:id="37" w:name="_Toc14261264"/>
       <w:r>
         <w:rPr>
           <w:rStyle w:val="20"/>
@@ -8210,7 +8212,7 @@
         </w:rPr>
         <w:t>")</w:t>
       </w:r>
-      <w:bookmarkEnd w:id="36"/>
+      <w:bookmarkEnd w:id="37"/>
       <w:r>
         <w:rPr>
           <w:rFonts w:ascii="Arial" w:hAnsi="Arial" w:cs="Arial"/>
@@ -8369,7 +8371,7 @@
         </w:rPr>
         <w:tab/>
       </w:r>
-      <w:bookmarkStart w:id="37" w:name="_Toc14261265"/>
+      <w:bookmarkStart w:id="38" w:name="_Toc14261265"/>
       <w:r>
         <w:rPr>
           <w:rFonts w:ascii="Arial" w:eastAsia="Times New Roman" w:hAnsi="Arial" w:cs="Arial"/>
@@ -8397,7 +8399,7 @@
         </w:rPr>
         <w:t>REST</w:t>
       </w:r>
-      <w:bookmarkEnd w:id="37"/>
+      <w:bookmarkEnd w:id="38"/>
     </w:p>
     <w:p>
       <w:pPr>
@@ -8412,7 +8414,7 @@
           <w:bdr w:val="none" w:sz="0" w:space="0" w:color="auto" w:frame="1"/>
         </w:rPr>
       </w:pPr>
-      <w:bookmarkStart w:id="38" w:name="_Toc14261266"/>
+      <w:bookmarkStart w:id="39" w:name="_Toc14261266"/>
       <w:r>
         <w:rPr>
           <w:rStyle w:val="20"/>
@@ -8433,7 +8435,7 @@
         </w:rPr>
         <w:t>RestController</w:t>
       </w:r>
-      <w:bookmarkEnd w:id="38"/>
+      <w:bookmarkEnd w:id="39"/>
       <w:r>
         <w:rPr>
           <w:rFonts w:ascii="Arial" w:eastAsia="Times New Roman" w:hAnsi="Arial" w:cs="Arial"/>
@@ -8496,7 +8498,7 @@
           <w:shd w:val="clear" w:color="auto" w:fill="FFFFFF"/>
         </w:rPr>
       </w:pPr>
-      <w:bookmarkStart w:id="39" w:name="_Toc14261267"/>
+      <w:bookmarkStart w:id="40" w:name="_Toc14261267"/>
       <w:r>
         <w:rPr>
           <w:rStyle w:val="30"/>
@@ -8506,7 +8508,7 @@
         </w:rPr>
         <w:t>@RequestMapping(value = "/simple1")</w:t>
       </w:r>
-      <w:bookmarkEnd w:id="39"/>
+      <w:bookmarkEnd w:id="40"/>
       <w:r>
         <w:rPr>
           <w:rStyle w:val="20"/>
@@ -8536,7 +8538,7 @@
           <w:shd w:val="clear" w:color="auto" w:fill="FFFFFF"/>
         </w:rPr>
       </w:pPr>
-      <w:bookmarkStart w:id="40" w:name="_Toc14261268"/>
+      <w:bookmarkStart w:id="41" w:name="_Toc14261268"/>
       <w:r>
         <w:rPr>
           <w:rStyle w:val="20"/>
@@ -8549,7 +8551,7 @@
         </w:rPr>
         <w:t>GetMapping</w:t>
       </w:r>
-      <w:bookmarkEnd w:id="40"/>
+      <w:bookmarkEnd w:id="41"/>
       <w:r>
         <w:rPr>
           <w:rStyle w:val="crayon-n"/>
@@ -8788,7 +8790,7 @@
           <w:szCs w:val="28"/>
         </w:rPr>
       </w:pPr>
-      <w:bookmarkStart w:id="41" w:name="_Toc14261269"/>
+      <w:bookmarkStart w:id="42" w:name="_Toc14261269"/>
       <w:r>
         <w:rPr>
           <w:rStyle w:val="30"/>
@@ -8815,7 +8817,7 @@
         </w:rPr>
         <w:t>возможность автоматического сканирования при использовании java-конфигурации</w:t>
       </w:r>
-      <w:bookmarkEnd w:id="41"/>
+      <w:bookmarkEnd w:id="42"/>
     </w:p>
     <w:p>
       <w:pPr>
@@ -8836,7 +8838,7 @@
           <w:szCs w:val="28"/>
         </w:rPr>
       </w:pPr>
-      <w:bookmarkStart w:id="42" w:name="_Toc14261270"/>
+      <w:bookmarkStart w:id="43" w:name="_Toc14261270"/>
       <w:r>
         <w:rPr>
           <w:rFonts w:ascii="Arial" w:hAnsi="Arial" w:cs="Arial"/>
@@ -8863,7 +8865,7 @@
         </w:rPr>
         <w:t>DATA</w:t>
       </w:r>
-      <w:bookmarkEnd w:id="42"/>
+      <w:bookmarkEnd w:id="43"/>
     </w:p>
     <w:p/>
     <w:p>
@@ -8875,7 +8877,7 @@
           <w:lang w:eastAsia="ru-RU"/>
         </w:rPr>
       </w:pPr>
-      <w:bookmarkStart w:id="43" w:name="_Toc14261271"/>
+      <w:bookmarkStart w:id="44" w:name="_Toc14261271"/>
       <w:r>
         <w:rPr>
           <w:rFonts w:eastAsia="Times New Roman"/>
@@ -8914,7 +8916,7 @@
         </w:rPr>
         <w:t>@Entity</w:t>
       </w:r>
-      <w:bookmarkEnd w:id="43"/>
+      <w:bookmarkEnd w:id="44"/>
       <w:r>
         <w:rPr>
           <w:rFonts w:ascii="Arial" w:hAnsi="Arial" w:cs="Arial"/>
@@ -8936,14 +8938,14 @@
           <w:shd w:val="clear" w:color="auto" w:fill="FFFFFF"/>
         </w:rPr>
       </w:pPr>
-      <w:bookmarkStart w:id="44" w:name="_Toc14261272"/>
+      <w:bookmarkStart w:id="45" w:name="_Toc14261272"/>
       <w:r>
         <w:rPr>
           <w:rStyle w:val="20"/>
         </w:rPr>
         <w:t>@Table</w:t>
       </w:r>
-      <w:bookmarkEnd w:id="44"/>
+      <w:bookmarkEnd w:id="45"/>
       <w:r>
         <w:rPr>
           <w:rFonts w:ascii="Arial" w:hAnsi="Arial" w:cs="Arial"/>
@@ -8965,14 +8967,14 @@
           <w:shd w:val="clear" w:color="auto" w:fill="FFFFFF"/>
         </w:rPr>
       </w:pPr>
-      <w:bookmarkStart w:id="45" w:name="_Toc14261273"/>
+      <w:bookmarkStart w:id="46" w:name="_Toc14261273"/>
       <w:r>
         <w:rPr>
           <w:rStyle w:val="20"/>
         </w:rPr>
         <w:t>@Column</w:t>
       </w:r>
-      <w:bookmarkEnd w:id="45"/>
+      <w:bookmarkEnd w:id="46"/>
       <w:r>
         <w:rPr>
           <w:rFonts w:ascii="Arial" w:hAnsi="Arial" w:cs="Arial"/>
@@ -8994,14 +8996,14 @@
           <w:shd w:val="clear" w:color="auto" w:fill="FFFFFF"/>
         </w:rPr>
       </w:pPr>
-      <w:bookmarkStart w:id="46" w:name="_Toc14261274"/>
+      <w:bookmarkStart w:id="47" w:name="_Toc14261274"/>
       <w:r>
         <w:rPr>
           <w:rStyle w:val="20"/>
         </w:rPr>
         <w:t>@Id</w:t>
       </w:r>
-      <w:bookmarkEnd w:id="46"/>
+      <w:bookmarkEnd w:id="47"/>
       <w:r>
         <w:rPr>
           <w:rFonts w:ascii="Arial" w:hAnsi="Arial" w:cs="Arial"/>
@@ -9023,7 +9025,7 @@
           <w:shd w:val="clear" w:color="auto" w:fill="FFFFFF"/>
         </w:rPr>
       </w:pPr>
-      <w:bookmarkStart w:id="47" w:name="_Toc14261275"/>
+      <w:bookmarkStart w:id="48" w:name="_Toc14261275"/>
       <w:r>
         <w:rPr>
           <w:rStyle w:val="20"/>
@@ -9031,7 +9033,7 @@
         <w:lastRenderedPageBreak/>
         <w:t>@GeneratedValue</w:t>
       </w:r>
-      <w:bookmarkEnd w:id="47"/>
+      <w:bookmarkEnd w:id="48"/>
       <w:r>
         <w:rPr>
           <w:rFonts w:ascii="Arial" w:hAnsi="Arial" w:cs="Arial"/>
@@ -9053,14 +9055,14 @@
           <w:shd w:val="clear" w:color="auto" w:fill="FFFFFF"/>
         </w:rPr>
       </w:pPr>
-      <w:bookmarkStart w:id="48" w:name="_Toc14261276"/>
+      <w:bookmarkStart w:id="49" w:name="_Toc14261276"/>
       <w:r>
         <w:rPr>
           <w:rStyle w:val="20"/>
         </w:rPr>
         <w:t>@Version</w:t>
       </w:r>
-      <w:bookmarkEnd w:id="48"/>
+      <w:bookmarkEnd w:id="49"/>
       <w:r>
         <w:rPr>
           <w:rFonts w:ascii="Arial" w:hAnsi="Arial" w:cs="Arial"/>
@@ -9082,14 +9084,14 @@
           <w:shd w:val="clear" w:color="auto" w:fill="FFFFFF"/>
         </w:rPr>
       </w:pPr>
-      <w:bookmarkStart w:id="49" w:name="_Toc14261277"/>
+      <w:bookmarkStart w:id="50" w:name="_Toc14261277"/>
       <w:r>
         <w:rPr>
           <w:rStyle w:val="20"/>
         </w:rPr>
         <w:t>@OrderBy</w:t>
       </w:r>
-      <w:bookmarkEnd w:id="49"/>
+      <w:bookmarkEnd w:id="50"/>
       <w:r>
         <w:rPr>
           <w:rFonts w:ascii="Arial" w:hAnsi="Arial" w:cs="Arial"/>
@@ -9111,14 +9113,14 @@
           <w:shd w:val="clear" w:color="auto" w:fill="FFFFFF"/>
         </w:rPr>
       </w:pPr>
-      <w:bookmarkStart w:id="50" w:name="_Toc14261278"/>
+      <w:bookmarkStart w:id="51" w:name="_Toc14261278"/>
       <w:r>
         <w:rPr>
           <w:rStyle w:val="20"/>
         </w:rPr>
         <w:t>@Transient</w:t>
       </w:r>
-      <w:bookmarkEnd w:id="50"/>
+      <w:bookmarkEnd w:id="51"/>
       <w:r>
         <w:rPr>
           <w:rFonts w:ascii="Arial" w:hAnsi="Arial" w:cs="Arial"/>
@@ -9140,14 +9142,14 @@
           <w:shd w:val="clear" w:color="auto" w:fill="FFFFFF"/>
         </w:rPr>
       </w:pPr>
-      <w:bookmarkStart w:id="51" w:name="_Toc14261279"/>
+      <w:bookmarkStart w:id="52" w:name="_Toc14261279"/>
       <w:r>
         <w:rPr>
           <w:rStyle w:val="20"/>
         </w:rPr>
         <w:t>@Temporal</w:t>
       </w:r>
-      <w:bookmarkEnd w:id="51"/>
+      <w:bookmarkEnd w:id="52"/>
       <w:r>
         <w:rPr>
           <w:rFonts w:ascii="Arial" w:hAnsi="Arial" w:cs="Arial"/>
@@ -9169,14 +9171,14 @@
           <w:shd w:val="clear" w:color="auto" w:fill="FFFFFF"/>
         </w:rPr>
       </w:pPr>
-      <w:bookmarkStart w:id="52" w:name="_Toc14261280"/>
+      <w:bookmarkStart w:id="53" w:name="_Toc14261280"/>
       <w:r>
         <w:rPr>
           <w:rStyle w:val="20"/>
         </w:rPr>
         <w:t>@Embeddable</w:t>
       </w:r>
-      <w:bookmarkEnd w:id="52"/>
+      <w:bookmarkEnd w:id="53"/>
       <w:r>
         <w:rPr>
           <w:rFonts w:ascii="Arial" w:hAnsi="Arial" w:cs="Arial"/>
@@ -9240,7 +9242,7 @@
           <w:shd w:val="clear" w:color="auto" w:fill="FFFFFF"/>
         </w:rPr>
       </w:pPr>
-      <w:bookmarkStart w:id="53" w:name="_Toc14261281"/>
+      <w:bookmarkStart w:id="54" w:name="_Toc14261281"/>
       <w:r>
         <w:rPr>
           <w:sz w:val="28"/>
@@ -9250,7 +9252,7 @@
         </w:rPr>
         <w:t>SPRING</w:t>
       </w:r>
-      <w:bookmarkEnd w:id="53"/>
+      <w:bookmarkEnd w:id="54"/>
     </w:p>
     <w:p>
       <w:pPr>
@@ -9484,7 +9486,7 @@
           <w:szCs w:val="28"/>
         </w:rPr>
       </w:pPr>
-      <w:bookmarkStart w:id="54" w:name="_Toc14261282"/>
+      <w:bookmarkStart w:id="55" w:name="_Toc14261282"/>
       <w:r>
         <w:rPr>
           <w:sz w:val="28"/>
@@ -9501,7 +9503,7 @@
         </w:rPr>
         <w:t>Autowired</w:t>
       </w:r>
-      <w:bookmarkEnd w:id="54"/>
+      <w:bookmarkEnd w:id="55"/>
     </w:p>
     <w:p>
       <w:pPr>
@@ -9512,7 +9514,7 @@
           <w:szCs w:val="28"/>
         </w:rPr>
       </w:pPr>
-      <w:bookmarkStart w:id="55" w:name="_Toc14261283"/>
+      <w:bookmarkStart w:id="56" w:name="_Toc14261283"/>
       <w:r>
         <w:rPr>
           <w:sz w:val="28"/>
@@ -9528,7 +9530,7 @@
         </w:rPr>
         <w:t>Inject</w:t>
       </w:r>
-      <w:bookmarkEnd w:id="55"/>
+      <w:bookmarkEnd w:id="56"/>
     </w:p>
     <w:p>
       <w:pPr>
@@ -9540,7 +9542,7 @@
           <w:szCs w:val="28"/>
         </w:rPr>
       </w:pPr>
-      <w:bookmarkStart w:id="56" w:name="_Toc14261284"/>
+      <w:bookmarkStart w:id="57" w:name="_Toc14261284"/>
       <w:r>
         <w:rPr>
           <w:rStyle w:val="30"/>
@@ -9549,7 +9551,7 @@
         </w:rPr>
         <w:t>--@Named</w:t>
       </w:r>
-      <w:bookmarkEnd w:id="56"/>
+      <w:bookmarkEnd w:id="57"/>
       <w:r>
         <w:rPr>
           <w:rFonts w:ascii="Arial" w:hAnsi="Arial" w:cs="Arial"/>
@@ -9566,10 +9568,35 @@
         <w:rPr>
           <w:sz w:val="28"/>
           <w:szCs w:val="28"/>
+        </w:rPr>
+      </w:pPr>
+      <w:bookmarkStart w:id="58" w:name="_Toc14261285"/>
+      <w:r>
+        <w:rPr>
+          <w:sz w:val="28"/>
+          <w:szCs w:val="28"/>
+        </w:rPr>
+        <w:t>@</w:t>
+      </w:r>
+      <w:r>
+        <w:rPr>
+          <w:sz w:val="28"/>
+          <w:szCs w:val="28"/>
           <w:lang w:val="en-US"/>
         </w:rPr>
-      </w:pPr>
-      <w:bookmarkStart w:id="57" w:name="_Toc14261285"/>
+        <w:t>Resource</w:t>
+      </w:r>
+      <w:bookmarkEnd w:id="58"/>
+    </w:p>
+    <w:p>
+      <w:pPr>
+        <w:pStyle w:val="2"/>
+        <w:rPr>
+          <w:sz w:val="28"/>
+          <w:szCs w:val="28"/>
+        </w:rPr>
+      </w:pPr>
+      <w:bookmarkStart w:id="59" w:name="_Toc14261286"/>
       <w:r>
         <w:rPr>
           <w:sz w:val="28"/>
@@ -9583,40 +9610,20 @@
           <w:szCs w:val="28"/>
           <w:lang w:val="en-US"/>
         </w:rPr>
-        <w:t>Resource</w:t>
-      </w:r>
-      <w:bookmarkEnd w:id="57"/>
-    </w:p>
-    <w:p>
-      <w:pPr>
-        <w:pStyle w:val="2"/>
-        <w:rPr>
-          <w:sz w:val="28"/>
-          <w:szCs w:val="28"/>
-          <w:lang w:val="en-US"/>
-        </w:rPr>
-      </w:pPr>
-      <w:bookmarkStart w:id="58" w:name="_Toc14261286"/>
-      <w:r>
-        <w:rPr>
-          <w:sz w:val="28"/>
-          <w:szCs w:val="28"/>
-          <w:lang w:val="en-US"/>
-        </w:rPr>
-        <w:t>@Value</w:t>
-      </w:r>
-      <w:bookmarkEnd w:id="58"/>
-    </w:p>
-    <w:p>
-      <w:pPr>
-        <w:rPr>
-          <w:rFonts w:ascii="Arial" w:hAnsi="Arial" w:cs="Arial"/>
-          <w:color w:val="000000" w:themeColor="text1"/>
-          <w:sz w:val="28"/>
-          <w:szCs w:val="28"/>
-        </w:rPr>
-      </w:pPr>
-      <w:bookmarkStart w:id="59" w:name="_Toc14261287"/>
+        <w:t>Value</w:t>
+      </w:r>
+      <w:bookmarkEnd w:id="59"/>
+    </w:p>
+    <w:p>
+      <w:pPr>
+        <w:rPr>
+          <w:rFonts w:ascii="Arial" w:hAnsi="Arial" w:cs="Arial"/>
+          <w:color w:val="000000" w:themeColor="text1"/>
+          <w:sz w:val="28"/>
+          <w:szCs w:val="28"/>
+        </w:rPr>
+      </w:pPr>
+      <w:bookmarkStart w:id="60" w:name="_Toc14261287"/>
       <w:r>
         <w:rPr>
           <w:rStyle w:val="20"/>
@@ -9625,7 +9632,7 @@
         </w:rPr>
         <w:t>@Component</w:t>
       </w:r>
-      <w:bookmarkEnd w:id="59"/>
+      <w:bookmarkEnd w:id="60"/>
       <w:r>
         <w:rPr>
           <w:rFonts w:ascii="Arial" w:hAnsi="Arial" w:cs="Arial"/>
@@ -9645,14 +9652,14 @@
           <w:szCs w:val="28"/>
         </w:rPr>
       </w:pPr>
-      <w:bookmarkStart w:id="60" w:name="_Toc14261288"/>
+      <w:bookmarkStart w:id="61" w:name="_Toc14261288"/>
       <w:r>
         <w:rPr>
           <w:rStyle w:val="30"/>
         </w:rPr>
         <w:t>@Controller</w:t>
       </w:r>
-      <w:bookmarkEnd w:id="60"/>
+      <w:bookmarkEnd w:id="61"/>
       <w:r>
         <w:rPr>
           <w:rFonts w:ascii="Arial" w:hAnsi="Arial" w:cs="Arial"/>
@@ -9672,14 +9679,14 @@
           <w:szCs w:val="28"/>
         </w:rPr>
       </w:pPr>
-      <w:bookmarkStart w:id="61" w:name="_Toc14261289"/>
+      <w:bookmarkStart w:id="62" w:name="_Toc14261289"/>
       <w:r>
         <w:rPr>
           <w:rStyle w:val="30"/>
         </w:rPr>
         <w:t>@Repository</w:t>
       </w:r>
-      <w:bookmarkEnd w:id="61"/>
+      <w:bookmarkEnd w:id="62"/>
       <w:r>
         <w:rPr>
           <w:rFonts w:ascii="Arial" w:hAnsi="Arial" w:cs="Arial"/>
@@ -9699,14 +9706,14 @@
           <w:szCs w:val="28"/>
         </w:rPr>
       </w:pPr>
-      <w:bookmarkStart w:id="62" w:name="_Toc14261290"/>
+      <w:bookmarkStart w:id="63" w:name="_Toc14261290"/>
       <w:r>
         <w:rPr>
           <w:rStyle w:val="30"/>
         </w:rPr>
         <w:t>@Service</w:t>
       </w:r>
-      <w:bookmarkEnd w:id="62"/>
+      <w:bookmarkEnd w:id="63"/>
       <w:r>
         <w:rPr>
           <w:rFonts w:ascii="Arial" w:hAnsi="Arial" w:cs="Arial"/>
@@ -9745,7 +9752,7 @@
           <w:szCs w:val="28"/>
         </w:rPr>
       </w:pPr>
-      <w:bookmarkStart w:id="63" w:name="_Toc14261291"/>
+      <w:bookmarkStart w:id="64" w:name="_Toc14261291"/>
       <w:r>
         <w:rPr>
           <w:rStyle w:val="20"/>
@@ -9754,7 +9761,7 @@
         </w:rPr>
         <w:t>@Configuration</w:t>
       </w:r>
-      <w:bookmarkEnd w:id="63"/>
+      <w:bookmarkEnd w:id="64"/>
       <w:r>
         <w:rPr>
           <w:rFonts w:ascii="Arial" w:hAnsi="Arial" w:cs="Arial"/>
@@ -9774,7 +9781,7 @@
           <w:szCs w:val="28"/>
         </w:rPr>
       </w:pPr>
-      <w:bookmarkStart w:id="64" w:name="_Toc14261292"/>
+      <w:bookmarkStart w:id="65" w:name="_Toc14261292"/>
       <w:r>
         <w:rPr>
           <w:rStyle w:val="20"/>
@@ -9783,7 +9790,7 @@
         </w:rPr>
         <w:t>@Bean</w:t>
       </w:r>
-      <w:bookmarkEnd w:id="64"/>
+      <w:bookmarkEnd w:id="65"/>
       <w:r>
         <w:rPr>
           <w:rFonts w:ascii="Arial" w:hAnsi="Arial" w:cs="Arial"/>
@@ -9825,7 +9832,13 @@
           <w:shd w:val="clear" w:color="auto" w:fill="FFFFFF"/>
           <w:lang w:val="en-US"/>
         </w:rPr>
-        <w:t xml:space="preserve">Java </w:t>
+        <w:t>Java</w:t>
+      </w:r>
+      <w:r>
+        <w:rPr>
+          <w:shd w:val="clear" w:color="auto" w:fill="FFFFFF"/>
+        </w:rPr>
+        <w:t xml:space="preserve"> </w:t>
       </w:r>
       <w:r>
         <w:rPr>
@@ -9921,7 +9934,6 @@
         <w:pStyle w:val="1"/>
         <w:rPr>
           <w:shd w:val="clear" w:color="auto" w:fill="FFFFFF"/>
-          <w:lang w:val="en-US"/>
         </w:rPr>
       </w:pPr>
       <w:r>
@@ -9929,16 +9941,30 @@
           <w:shd w:val="clear" w:color="auto" w:fill="FFFFFF"/>
           <w:lang w:val="en-US"/>
         </w:rPr>
-        <w:t>SPRING SOAP</w:t>
-      </w:r>
-    </w:p>
-    <w:p>
-      <w:pPr>
-        <w:rPr>
+        <w:tab/>
+      </w:r>
+      <w:r>
+        <w:rPr>
+          <w:shd w:val="clear" w:color="auto" w:fill="FFFFFF"/>
           <w:lang w:val="en-US"/>
         </w:rPr>
-      </w:pPr>
-    </w:p>
+        <w:t>SPRING</w:t>
+      </w:r>
+      <w:r>
+        <w:rPr>
+          <w:shd w:val="clear" w:color="auto" w:fill="FFFFFF"/>
+        </w:rPr>
+        <w:t xml:space="preserve"> </w:t>
+      </w:r>
+      <w:r>
+        <w:rPr>
+          <w:shd w:val="clear" w:color="auto" w:fill="FFFFFF"/>
+          <w:lang w:val="en-US"/>
+        </w:rPr>
+        <w:t>SOAP</w:t>
+      </w:r>
+    </w:p>
+    <w:p/>
     <w:p>
       <w:pPr>
         <w:rPr>
@@ -10176,19 +10202,157 @@
     </w:p>
     <w:p>
       <w:pPr>
-        <w:rPr>
-          <w:rFonts w:ascii="Arial" w:hAnsi="Arial" w:cs="Arial"/>
-          <w:sz w:val="28"/>
-          <w:szCs w:val="28"/>
-        </w:rPr>
-      </w:pPr>
-    </w:p>
-    <w:p>
-      <w:pPr>
-        <w:rPr>
-          <w:rFonts w:ascii="Arial" w:hAnsi="Arial" w:cs="Arial"/>
-          <w:sz w:val="28"/>
-          <w:szCs w:val="28"/>
+        <w:pStyle w:val="2"/>
+      </w:pPr>
+    </w:p>
+    <w:p>
+      <w:pPr>
+        <w:pStyle w:val="HTML0"/>
+        <w:shd w:val="clear" w:color="auto" w:fill="FFFFFF"/>
+        <w:rPr>
+          <w:color w:val="000000"/>
+          <w:lang w:val="en-US"/>
+        </w:rPr>
+      </w:pPr>
+      <w:r>
+        <w:rPr>
+          <w:rStyle w:val="20"/>
+          <w:lang w:val="en-US"/>
+        </w:rPr>
+        <w:t>@RequestPayload</w:t>
+      </w:r>
+      <w:r>
+        <w:rPr>
+          <w:lang w:val="en-US"/>
+        </w:rPr>
+        <w:t xml:space="preserve">  - </w:t>
+      </w:r>
+      <w:r>
+        <w:rPr>
+          <w:color w:val="808000"/>
+          <w:lang w:val="en-US"/>
+        </w:rPr>
+        <w:t>@ResponsePayload</w:t>
+      </w:r>
+      <w:r>
+        <w:rPr>
+          <w:color w:val="808000"/>
+          <w:lang w:val="en-US"/>
+        </w:rPr>
+        <w:br/>
+      </w:r>
+      <w:r>
+        <w:rPr>
+          <w:b/>
+          <w:bCs/>
+          <w:color w:val="000080"/>
+          <w:lang w:val="en-US"/>
+        </w:rPr>
+        <w:t xml:space="preserve">public void </w:t>
+      </w:r>
+      <w:r>
+        <w:rPr>
+          <w:color w:val="000000"/>
+          <w:lang w:val="en-US"/>
+        </w:rPr>
+        <w:t>postByMorgageId(</w:t>
+      </w:r>
+      <w:r>
+        <w:rPr>
+          <w:color w:val="808000"/>
+          <w:lang w:val="en-US"/>
+        </w:rPr>
+        <w:t xml:space="preserve">@RequestPayload </w:t>
+      </w:r>
+      <w:r>
+        <w:rPr>
+          <w:color w:val="000000"/>
+          <w:lang w:val="en-US"/>
+        </w:rPr>
+        <w:t xml:space="preserve">GetCountryRequest request) </w:t>
+      </w:r>
+      <w:r>
+        <w:rPr>
+          <w:b/>
+          <w:bCs/>
+          <w:color w:val="000080"/>
+          <w:lang w:val="en-US"/>
+        </w:rPr>
+        <w:t xml:space="preserve">throws </w:t>
+      </w:r>
+      <w:r>
+        <w:rPr>
+          <w:color w:val="000000"/>
+          <w:lang w:val="en-US"/>
+        </w:rPr>
+        <w:t>IOException {</w:t>
+      </w:r>
+      <w:r>
+        <w:rPr>
+          <w:color w:val="000000"/>
+          <w:lang w:val="en-US"/>
+        </w:rPr>
+        <w:br/>
+        <w:t xml:space="preserve">    URL myUrl = </w:t>
+      </w:r>
+      <w:r>
+        <w:rPr>
+          <w:b/>
+          <w:bCs/>
+          <w:color w:val="000080"/>
+          <w:lang w:val="en-US"/>
+        </w:rPr>
+        <w:t xml:space="preserve">new </w:t>
+      </w:r>
+      <w:r>
+        <w:rPr>
+          <w:color w:val="000000"/>
+          <w:lang w:val="en-US"/>
+        </w:rPr>
+        <w:t>URL(</w:t>
+      </w:r>
+      <w:r>
+        <w:rPr>
+          <w:b/>
+          <w:bCs/>
+          <w:color w:val="008000"/>
+          <w:lang w:val="en-US"/>
+        </w:rPr>
+        <w:t>"http://localhost:8080/20190615134831471PTL537605"</w:t>
+      </w:r>
+      <w:r>
+        <w:rPr>
+          <w:color w:val="000000"/>
+          <w:lang w:val="en-US"/>
+        </w:rPr>
+        <w:t>);</w:t>
+      </w:r>
+    </w:p>
+    <w:p>
+      <w:pPr>
+        <w:pStyle w:val="2"/>
+        <w:rPr>
+          <w:lang w:val="en-US"/>
+        </w:rPr>
+      </w:pPr>
+    </w:p>
+    <w:p>
+      <w:pPr>
+        <w:rPr>
+          <w:rFonts w:ascii="Arial" w:hAnsi="Arial" w:cs="Arial"/>
+          <w:sz w:val="28"/>
+          <w:szCs w:val="28"/>
+          <w:lang w:val="en-US"/>
+        </w:rPr>
+      </w:pPr>
+    </w:p>
+    <w:p>
+      <w:pPr>
+        <w:rPr>
+          <w:rFonts w:ascii="Arial" w:hAnsi="Arial" w:cs="Arial"/>
+          <w:sz w:val="28"/>
+          <w:szCs w:val="28"/>
+          <w:lang w:val="en-US"/>
         </w:rPr>
       </w:pPr>
     </w:p>
@@ -10234,7 +10398,6 @@
           <w:rFonts w:ascii="Arial" w:hAnsi="Arial" w:cs="Arial"/>
           <w:sz w:val="28"/>
           <w:szCs w:val="28"/>
-          <w:lang w:val="en-US"/>
         </w:rPr>
       </w:pPr>
       <w:r>
@@ -10250,27 +10413,11 @@
           <w:rFonts w:ascii="Arial" w:hAnsi="Arial" w:cs="Arial"/>
           <w:sz w:val="28"/>
           <w:szCs w:val="28"/>
-          <w:lang w:val="en-US"/>
-        </w:rPr>
-        <w:t xml:space="preserve"> – </w:t>
-      </w:r>
-      <w:r>
-        <w:rPr>
-          <w:rFonts w:ascii="Arial" w:hAnsi="Arial" w:cs="Arial"/>
-          <w:sz w:val="28"/>
-          <w:szCs w:val="28"/>
-          <w:lang w:val="en-US"/>
-        </w:rPr>
-        <w:t>MessageDispatcherServlet</w:t>
-      </w:r>
-    </w:p>
-    <w:p>
-      <w:pPr>
-        <w:rPr>
-          <w:lang w:val="en-US"/>
-        </w:rPr>
-      </w:pPr>
-    </w:p>
+        </w:rPr>
+        <w:t xml:space="preserve"> </w:t>
+      </w:r>
+    </w:p>
+    <w:p/>
     <w:p>
       <w:pPr>
         <w:rPr>
@@ -10308,10 +10455,7 @@
         <w:t xml:space="preserve"> (цепочка обработчиков) используется для указания SOAP веб-сервису списка классов-обработчиков. В общем случае эти классы используются для изменения входящих и исходящих сообщений SOAP веб-сервиса. Если вы знакомы с сервлетами или перехватчиками, то хендлеры являются аналогом Servlet Filters или CDI\EJB Interceptors.</w:t>
       </w:r>
     </w:p>
-    <w:p>
-      <w:bookmarkStart w:id="65" w:name="_GoBack"/>
-      <w:bookmarkEnd w:id="65"/>
-    </w:p>
+    <w:p/>
     <w:p>
       <w:pPr>
         <w:rPr>
@@ -12021,7 +12165,7 @@
 </file>
 
 <file path=customXml/itemProps1.xml><?xml version="1.0" encoding="utf-8"?>
-<ds:datastoreItem xmlns:ds="http://schemas.openxmlformats.org/officeDocument/2006/customXml" ds:itemID="{69138904-2CB6-48D0-855C-9E14DF55F8CE}">
+<ds:datastoreItem xmlns:ds="http://schemas.openxmlformats.org/officeDocument/2006/customXml" ds:itemID="{5EC0A084-4564-4A6D-8D87-29DB4F05F78A}">
   <ds:schemaRefs>
     <ds:schemaRef ds:uri="http://schemas.openxmlformats.org/officeDocument/2006/bibliography"/>
   </ds:schemaRefs>

</xml_diff>